<commit_message>
Added proxy section to DevEnvTips.docx and removed test files
</commit_message>
<xml_diff>
--- a/DevEnvTips.docx
+++ b/DevEnvTips.docx
@@ -6,20 +6,20 @@
       <w:r>
         <w:t>1.</w:t>
       </w:r>
-    </w:p>
-    <w:p>
       <w:r>
         <w:rPr>
           <w:rFonts w:hint="eastAsia"/>
         </w:rPr>
         <w:t>安装</w:t>
       </w:r>
+      <w:proofErr w:type="spellStart"/>
       <w:r>
         <w:rPr>
           <w:rFonts w:hint="eastAsia"/>
         </w:rPr>
         <w:t>Git</w:t>
       </w:r>
+      <w:proofErr w:type="spellEnd"/>
       <w:r>
         <w:t xml:space="preserve"> </w:t>
       </w:r>
@@ -34,19 +34,53 @@
       <w:r>
         <w:t>2.</w:t>
       </w:r>
-    </w:p>
-    <w:p>
       <w:r>
         <w:rPr>
           <w:rFonts w:hint="eastAsia"/>
         </w:rPr>
         <w:t>安装</w:t>
       </w:r>
-      <w:r>
-        <w:rPr>
-          <w:rFonts w:hint="eastAsia"/>
-        </w:rPr>
-        <w:t>TortoiseGit (GUI for Git On Windows)</w:t>
+      <w:proofErr w:type="spellStart"/>
+      <w:r>
+        <w:rPr>
+          <w:rFonts w:hint="eastAsia"/>
+        </w:rPr>
+        <w:t>TortoiseGit</w:t>
+      </w:r>
+      <w:proofErr w:type="spellEnd"/>
+      <w:r>
+        <w:rPr>
+          <w:rFonts w:hint="eastAsia"/>
+        </w:rPr>
+        <w:t xml:space="preserve"> (GUI for </w:t>
+      </w:r>
+      <w:proofErr w:type="spellStart"/>
+      <w:r>
+        <w:rPr>
+          <w:rFonts w:hint="eastAsia"/>
+        </w:rPr>
+        <w:t>Git</w:t>
+      </w:r>
+      <w:proofErr w:type="spellEnd"/>
+      <w:r>
+        <w:rPr>
+          <w:rFonts w:hint="eastAsia"/>
+        </w:rPr>
+        <w:t xml:space="preserve"> </w:t>
+      </w:r>
+      <w:proofErr w:type="gramStart"/>
+      <w:r>
+        <w:rPr>
+          <w:rFonts w:hint="eastAsia"/>
+        </w:rPr>
+        <w:t>On</w:t>
+      </w:r>
+      <w:proofErr w:type="gramEnd"/>
+      <w:r>
+        <w:rPr>
+          <w:rFonts w:hint="eastAsia"/>
+        </w:rPr>
+        <w:t xml:space="preserve"> Windows)</w:t>
       </w:r>
     </w:p>
     <w:p>
@@ -54,11 +88,7 @@
         <w:t>https://tortoisegit.org/</w:t>
       </w:r>
     </w:p>
-    <w:p>
-      <w:r>
-        <w:t>kobe</w:t>
-      </w:r>
-    </w:p>
+    <w:p/>
     <w:p>
       <w:r>
         <w:t>3.</w:t>
@@ -66,64 +96,91 @@
       <w:r>
         <w:t xml:space="preserve"> </w:t>
       </w:r>
-    </w:p>
-    <w:p>
       <w:r>
         <w:t>Repository on GitHub:</w:t>
       </w:r>
     </w:p>
+    <w:p>
+      <w:r>
+        <w:t>SSH:</w:t>
+      </w:r>
+      <w:r>
+        <w:t xml:space="preserve"> </w:t>
+      </w:r>
+      <w:proofErr w:type="spellStart"/>
+      <w:r>
+        <w:t>git@github.com:ahsclhl</w:t>
+      </w:r>
+      <w:proofErr w:type="spellEnd"/>
+      <w:r>
+        <w:t>/</w:t>
+      </w:r>
+      <w:proofErr w:type="spellStart"/>
+      <w:r>
+        <w:t>EShop.git</w:t>
+      </w:r>
+      <w:proofErr w:type="spellEnd"/>
+    </w:p>
+    <w:p>
+      <w:r>
+        <w:t>HTTPS:</w:t>
+      </w:r>
+      <w:r>
+        <w:t xml:space="preserve"> </w:t>
+      </w:r>
+      <w:r>
+        <w:t>https://github.com/ahsclhl/EShop.git</w:t>
+      </w:r>
+    </w:p>
     <w:p/>
     <w:p>
-      <w:r>
-        <w:t>SSH:</w:t>
-      </w:r>
-    </w:p>
-    <w:p>
-      <w:r>
-        <w:t>git@github.com:ahsclhl/EShop.git</w:t>
+      <w:pPr>
+        <w:rPr>
+          <w:rFonts w:hint="eastAsia"/>
+        </w:rPr>
+      </w:pPr>
+      <w:r>
+        <w:rPr>
+          <w:rFonts w:hint="eastAsia"/>
+        </w:rPr>
+        <w:t>*</w:t>
+      </w:r>
+      <w:r>
+        <w:rPr>
+          <w:rFonts w:hint="eastAsia"/>
+        </w:rPr>
+        <w:t>在公司使用</w:t>
+      </w:r>
+      <w:r>
+        <w:rPr>
+          <w:rFonts w:hint="eastAsia"/>
+        </w:rPr>
+        <w:t>HTTPS</w:t>
       </w:r>
     </w:p>
     <w:p/>
     <w:p>
       <w:r>
-        <w:t>HTTPS:</w:t>
-      </w:r>
-    </w:p>
-    <w:p>
-      <w:r>
-        <w:t>https://github.com/ahsclhl/EShop.git</w:t>
-      </w:r>
-    </w:p>
-    <w:p/>
-    <w:p>
-      <w:r>
-        <w:rPr>
-          <w:rFonts w:hint="eastAsia"/>
-        </w:rPr>
-        <w:t>*</w:t>
-      </w:r>
-      <w:r>
-        <w:rPr>
-          <w:rFonts w:hint="eastAsia"/>
-        </w:rPr>
-        <w:t>在公司使用</w:t>
-      </w:r>
-      <w:r>
-        <w:rPr>
-          <w:rFonts w:hint="eastAsia"/>
-        </w:rPr>
-        <w:t>HTTPS</w:t>
-      </w:r>
-    </w:p>
-    <w:p/>
-    <w:p>
-      <w:r>
         <w:t>4.</w:t>
       </w:r>
-    </w:p>
-    <w:p>
-      <w:r>
-        <w:t>For Env in SAP Labs:</w:t>
+      <w:r>
+        <w:t xml:space="preserve"> </w:t>
+      </w:r>
+      <w:proofErr w:type="gramStart"/>
+      <w:r>
+        <w:t>For</w:t>
+      </w:r>
+      <w:proofErr w:type="gramEnd"/>
+      <w:r>
+        <w:t xml:space="preserve"> </w:t>
+      </w:r>
+      <w:proofErr w:type="spellStart"/>
+      <w:r>
+        <w:t>Env</w:t>
+      </w:r>
+      <w:proofErr w:type="spellEnd"/>
+      <w:r>
+        <w:t xml:space="preserve"> in SAP Labs:</w:t>
       </w:r>
     </w:p>
     <w:p>
@@ -137,39 +194,107 @@
         <w:rPr>
           <w:rFonts w:hint="eastAsia"/>
         </w:rPr>
-        <w:t xml:space="preserve">Git Bash </w:t>
-      </w:r>
-      <w:r>
-        <w:rPr>
-          <w:rFonts w:hint="eastAsia"/>
-        </w:rPr>
-        <w:t>中设置代理</w:t>
-      </w:r>
-      <w:r>
-        <w:rPr>
-          <w:rFonts w:hint="eastAsia"/>
-        </w:rPr>
-        <w:t>:</w:t>
-      </w:r>
-    </w:p>
-    <w:p/>
-    <w:p>
-      <w:r>
-        <w:t>git config --global http.proxy http://proxy.sin.sap.corp:8080</w:t>
-      </w:r>
-    </w:p>
-    <w:p>
-      <w:r>
-        <w:t xml:space="preserve">git config --global https.proxy </w:t>
-      </w:r>
-      <w:hyperlink r:id="rId5" w:history="1">
-        <w:r>
-          <w:rPr>
-            <w:rStyle w:val="Hyperlink"/>
-          </w:rPr>
-          <w:t>https://proxy.sin.sap.corp:8080</w:t>
-        </w:r>
-      </w:hyperlink>
+        <w:t>%USERPROFILE%\.</w:t>
+      </w:r>
+      <w:proofErr w:type="spellStart"/>
+      <w:r>
+        <w:rPr>
+          <w:rFonts w:hint="eastAsia"/>
+        </w:rPr>
+        <w:t>ss</w:t>
+      </w:r>
+      <w:r>
+        <w:t>h</w:t>
+      </w:r>
+      <w:proofErr w:type="spellEnd"/>
+      <w:r>
+        <w:t>中新建</w:t>
+      </w:r>
+      <w:proofErr w:type="spellStart"/>
+      <w:r>
+        <w:rPr>
+          <w:rFonts w:hint="eastAsia"/>
+        </w:rPr>
+        <w:t>config</w:t>
+      </w:r>
+      <w:proofErr w:type="spellEnd"/>
+      <w:r>
+        <w:rPr>
+          <w:rFonts w:hint="eastAsia"/>
+        </w:rPr>
+        <w:t>文件</w:t>
+      </w:r>
+      <w:r>
+        <w:t>，并加入以下内容：</w:t>
+      </w:r>
+    </w:p>
+    <w:p>
+      <w:proofErr w:type="spellStart"/>
+      <w:r>
+        <w:t>ProxyCommand</w:t>
+      </w:r>
+      <w:proofErr w:type="spellEnd"/>
+      <w:r>
+        <w:t xml:space="preserve"> connect.exe -H proxy.sin.sap.corp:8080 %h %p</w:t>
+      </w:r>
+    </w:p>
+    <w:p>
+      <w:proofErr w:type="gramStart"/>
+      <w:r>
+        <w:t>host</w:t>
+      </w:r>
+      <w:proofErr w:type="gramEnd"/>
+      <w:r>
+        <w:t xml:space="preserve"> github.com</w:t>
+      </w:r>
+    </w:p>
+    <w:p>
+      <w:proofErr w:type="spellStart"/>
+      <w:r>
+        <w:t>HostName</w:t>
+      </w:r>
+      <w:proofErr w:type="spellEnd"/>
+      <w:r>
+        <w:t xml:space="preserve"> ssh.github.com</w:t>
+      </w:r>
+    </w:p>
+    <w:p>
+      <w:r>
+        <w:t xml:space="preserve">User </w:t>
+      </w:r>
+      <w:proofErr w:type="spellStart"/>
+      <w:r>
+        <w:t>git</w:t>
+      </w:r>
+      <w:proofErr w:type="spellEnd"/>
+    </w:p>
+    <w:p>
+      <w:r>
+        <w:t>Port 443</w:t>
+      </w:r>
+    </w:p>
+    <w:p>
+      <w:proofErr w:type="spellStart"/>
+      <w:r>
+        <w:t>IdentityFile</w:t>
+      </w:r>
+      <w:proofErr w:type="spellEnd"/>
+      <w:r>
+        <w:t xml:space="preserve"> ~/.</w:t>
+      </w:r>
+      <w:proofErr w:type="spellStart"/>
+      <w:r>
+        <w:t>ssh</w:t>
+      </w:r>
+      <w:proofErr w:type="spellEnd"/>
+      <w:r>
+        <w:t>/</w:t>
+      </w:r>
+      <w:proofErr w:type="spellStart"/>
+      <w:r>
+        <w:t>id_rsa</w:t>
+      </w:r>
+      <w:proofErr w:type="spellEnd"/>
     </w:p>
     <w:p/>
     <w:p>
@@ -236,8 +361,19 @@
           <w:color w:val="1F497D"/>
           <w:lang w:eastAsia="zh-CN"/>
         </w:rPr>
-        <w:t>apache-maven-3.3.9\conf</w:t>
-      </w:r>
+        <w:t>apache-maven-3.3.9\</w:t>
+      </w:r>
+      <w:proofErr w:type="spellStart"/>
+      <w:r>
+        <w:rPr>
+          <w:b/>
+          <w:bCs/>
+          <w:color w:val="1F497D"/>
+          <w:lang w:eastAsia="zh-CN"/>
+        </w:rPr>
+        <w:t>conf</w:t>
+      </w:r>
+      <w:proofErr w:type="spellEnd"/>
       <w:r>
         <w:rPr>
           <w:color w:val="1F497D"/>
@@ -281,66 +417,94 @@
           <w:color w:val="1F497D"/>
           <w:lang w:eastAsia="zh-CN"/>
         </w:rPr>
+        <w:t xml:space="preserve">Modify settings.xml </w:t>
+      </w:r>
+    </w:p>
+    <w:p>
+      <w:pPr>
+        <w:rPr>
+          <w:color w:val="1F497D"/>
+        </w:rPr>
+      </w:pPr>
+    </w:p>
+    <w:p>
+      <w:pPr>
+        <w:rPr>
+          <w:color w:val="1F497D"/>
+        </w:rPr>
+      </w:pPr>
+      <w:r>
+        <w:rPr>
+          <w:color w:val="1F497D"/>
+        </w:rPr>
+        <w:t>  &lt;</w:t>
+      </w:r>
+      <w:proofErr w:type="gramStart"/>
+      <w:r>
+        <w:rPr>
+          <w:color w:val="1F497D"/>
+        </w:rPr>
+        <w:t>proxies</w:t>
+      </w:r>
+      <w:proofErr w:type="gramEnd"/>
+      <w:r>
+        <w:rPr>
+          <w:color w:val="1F497D"/>
+        </w:rPr>
+        <w:t>&gt;</w:t>
+      </w:r>
+    </w:p>
+    <w:p>
+      <w:pPr>
+        <w:rPr>
+          <w:color w:val="1F497D"/>
+        </w:rPr>
+      </w:pPr>
+      <w:r>
+        <w:rPr>
+          <w:color w:val="1F497D"/>
+        </w:rPr>
+        <w:t xml:space="preserve">    </w:t>
+      </w:r>
+      <w:proofErr w:type="gramStart"/>
+      <w:r>
+        <w:rPr>
+          <w:color w:val="1F497D"/>
+        </w:rPr>
+        <w:t>&lt;!--</w:t>
+      </w:r>
+      <w:proofErr w:type="gramEnd"/>
+      <w:r>
+        <w:rPr>
+          <w:color w:val="1F497D"/>
+        </w:rPr>
+        <w:t xml:space="preserve"> proxy</w:t>
+      </w:r>
+    </w:p>
+    <w:p>
+      <w:pPr>
+        <w:rPr>
+          <w:color w:val="1F497D"/>
+        </w:rPr>
+      </w:pPr>
+      <w:r>
+        <w:rPr>
+          <w:color w:val="1F497D"/>
+        </w:rPr>
+        <w:t>     | Specification for one proxy, to be used in connecting to the network.</w:t>
+      </w:r>
+    </w:p>
+    <w:p>
+      <w:pPr>
+        <w:rPr>
+          <w:color w:val="1F497D"/>
+        </w:rPr>
+      </w:pPr>
+      <w:r>
+        <w:rPr>
+          <w:color w:val="1F497D"/>
+        </w:rPr>
         <w:lastRenderedPageBreak/>
-        <w:t xml:space="preserve">Modify settings.xml </w:t>
-      </w:r>
-    </w:p>
-    <w:p>
-      <w:pPr>
-        <w:rPr>
-          <w:color w:val="1F497D"/>
-        </w:rPr>
-      </w:pPr>
-    </w:p>
-    <w:p>
-      <w:pPr>
-        <w:rPr>
-          <w:color w:val="1F497D"/>
-        </w:rPr>
-      </w:pPr>
-      <w:r>
-        <w:rPr>
-          <w:color w:val="1F497D"/>
-        </w:rPr>
-        <w:t>  &lt;proxies&gt;</w:t>
-      </w:r>
-    </w:p>
-    <w:p>
-      <w:pPr>
-        <w:rPr>
-          <w:color w:val="1F497D"/>
-        </w:rPr>
-      </w:pPr>
-      <w:r>
-        <w:rPr>
-          <w:color w:val="1F497D"/>
-        </w:rPr>
-        <w:t>    &lt;!-- proxy</w:t>
-      </w:r>
-    </w:p>
-    <w:p>
-      <w:pPr>
-        <w:rPr>
-          <w:color w:val="1F497D"/>
-        </w:rPr>
-      </w:pPr>
-      <w:r>
-        <w:rPr>
-          <w:color w:val="1F497D"/>
-        </w:rPr>
-        <w:t>     | Specification for one proxy, to be used in connecting to the network.</w:t>
-      </w:r>
-    </w:p>
-    <w:p>
-      <w:pPr>
-        <w:rPr>
-          <w:color w:val="1F497D"/>
-        </w:rPr>
-      </w:pPr>
-      <w:r>
-        <w:rPr>
-          <w:color w:val="1F497D"/>
-        </w:rPr>
         <w:t>     |</w:t>
       </w:r>
     </w:p>
@@ -354,33 +518,75 @@
         <w:rPr>
           <w:color w:val="1F497D"/>
         </w:rPr>
-        <w:t>    &lt;proxy&gt;</w:t>
-      </w:r>
-    </w:p>
-    <w:p>
-      <w:pPr>
-        <w:rPr>
-          <w:color w:val="1F497D"/>
-        </w:rPr>
-      </w:pPr>
-      <w:r>
-        <w:rPr>
-          <w:color w:val="1F497D"/>
-        </w:rPr>
-        <w:t>      &lt;id&gt;optional&lt;/id&gt;</w:t>
-      </w:r>
-    </w:p>
-    <w:p>
-      <w:pPr>
-        <w:rPr>
-          <w:color w:val="1F497D"/>
-        </w:rPr>
-      </w:pPr>
-      <w:r>
-        <w:rPr>
-          <w:color w:val="1F497D"/>
-        </w:rPr>
-        <w:t>      &lt;active&gt;true&lt;/active&gt;</w:t>
+        <w:t>    &lt;</w:t>
+      </w:r>
+      <w:proofErr w:type="gramStart"/>
+      <w:r>
+        <w:rPr>
+          <w:color w:val="1F497D"/>
+        </w:rPr>
+        <w:t>proxy</w:t>
+      </w:r>
+      <w:proofErr w:type="gramEnd"/>
+      <w:r>
+        <w:rPr>
+          <w:color w:val="1F497D"/>
+        </w:rPr>
+        <w:t>&gt;</w:t>
+      </w:r>
+    </w:p>
+    <w:p>
+      <w:pPr>
+        <w:rPr>
+          <w:color w:val="1F497D"/>
+        </w:rPr>
+      </w:pPr>
+      <w:r>
+        <w:rPr>
+          <w:color w:val="1F497D"/>
+        </w:rPr>
+        <w:t>      &lt;</w:t>
+      </w:r>
+      <w:proofErr w:type="gramStart"/>
+      <w:r>
+        <w:rPr>
+          <w:color w:val="1F497D"/>
+        </w:rPr>
+        <w:t>id&gt;</w:t>
+      </w:r>
+      <w:proofErr w:type="gramEnd"/>
+      <w:r>
+        <w:rPr>
+          <w:color w:val="1F497D"/>
+        </w:rPr>
+        <w:t>optional&lt;/id&gt;</w:t>
+      </w:r>
+    </w:p>
+    <w:p>
+      <w:pPr>
+        <w:rPr>
+          <w:color w:val="1F497D"/>
+        </w:rPr>
+      </w:pPr>
+      <w:r>
+        <w:rPr>
+          <w:color w:val="1F497D"/>
+        </w:rPr>
+        <w:t>      &lt;</w:t>
+      </w:r>
+      <w:proofErr w:type="gramStart"/>
+      <w:r>
+        <w:rPr>
+          <w:color w:val="1F497D"/>
+        </w:rPr>
+        <w:t>active&gt;</w:t>
+      </w:r>
+      <w:proofErr w:type="gramEnd"/>
+      <w:r>
+        <w:rPr>
+          <w:color w:val="1F497D"/>
+        </w:rPr>
+        <w:t>true&lt;/active&gt;</w:t>
       </w:r>
     </w:p>
     <w:p>
@@ -418,6 +624,8 @@
         </w:rPr>
         <w:t>      &lt;username&gt;proxyuser&lt;/username&gt;</w:t>
       </w:r>
+      <w:bookmarkStart w:id="0" w:name="_GoBack"/>
+      <w:bookmarkEnd w:id="0"/>
     </w:p>
     <w:p>
       <w:pPr>
@@ -436,7 +644,29 @@
         <w:rPr>
           <w:color w:val="1F497D"/>
         </w:rPr>
-        <w:t>&lt;password&gt;proxypass&lt;/password&gt;</w:t>
+        <w:t>&lt;</w:t>
+      </w:r>
+      <w:proofErr w:type="gramStart"/>
+      <w:r>
+        <w:rPr>
+          <w:color w:val="1F497D"/>
+        </w:rPr>
+        <w:t>password&gt;</w:t>
+      </w:r>
+      <w:proofErr w:type="spellStart"/>
+      <w:proofErr w:type="gramEnd"/>
+      <w:r>
+        <w:rPr>
+          <w:color w:val="1F497D"/>
+        </w:rPr>
+        <w:t>proxypass</w:t>
+      </w:r>
+      <w:proofErr w:type="spellEnd"/>
+      <w:r>
+        <w:rPr>
+          <w:color w:val="1F497D"/>
+        </w:rPr>
+        <w:t>&lt;/password&gt;</w:t>
       </w:r>
     </w:p>
     <w:p>
@@ -462,20 +692,62 @@
         <w:rPr>
           <w:color w:val="1F497D"/>
         </w:rPr>
-        <w:t>      &lt;port&gt;80&lt;/port&gt;</w:t>
-      </w:r>
-    </w:p>
-    <w:p>
-      <w:pPr>
-        <w:rPr>
-          <w:color w:val="1F497D"/>
-        </w:rPr>
-      </w:pPr>
-      <w:r>
-        <w:rPr>
-          <w:color w:val="1F497D"/>
-        </w:rPr>
-        <w:t>      &lt;nonProxyHosts&gt;local.net|some.host.com&lt;/nonProxyHosts&gt;</w:t>
+        <w:t>      &lt;</w:t>
+      </w:r>
+      <w:proofErr w:type="gramStart"/>
+      <w:r>
+        <w:rPr>
+          <w:color w:val="1F497D"/>
+        </w:rPr>
+        <w:t>port&gt;</w:t>
+      </w:r>
+      <w:proofErr w:type="gramEnd"/>
+      <w:r>
+        <w:rPr>
+          <w:color w:val="1F497D"/>
+        </w:rPr>
+        <w:t>80&lt;/port&gt;</w:t>
+      </w:r>
+    </w:p>
+    <w:p>
+      <w:pPr>
+        <w:rPr>
+          <w:color w:val="1F497D"/>
+        </w:rPr>
+      </w:pPr>
+      <w:r>
+        <w:rPr>
+          <w:color w:val="1F497D"/>
+        </w:rPr>
+        <w:t>      &lt;</w:t>
+      </w:r>
+      <w:proofErr w:type="spellStart"/>
+      <w:r>
+        <w:rPr>
+          <w:color w:val="1F497D"/>
+        </w:rPr>
+        <w:t>nonProxyHosts</w:t>
+      </w:r>
+      <w:proofErr w:type="spellEnd"/>
+      <w:r>
+        <w:rPr>
+          <w:color w:val="1F497D"/>
+        </w:rPr>
+        <w:t>&gt;local.net|some.host.com&lt;/</w:t>
+      </w:r>
+      <w:proofErr w:type="spellStart"/>
+      <w:r>
+        <w:rPr>
+          <w:color w:val="1F497D"/>
+        </w:rPr>
+        <w:t>nonProxyHosts</w:t>
+      </w:r>
+      <w:proofErr w:type="spellEnd"/>
+      <w:r>
+        <w:rPr>
+          <w:color w:val="1F497D"/>
+        </w:rPr>
+        <w:t>&gt;</w:t>
       </w:r>
     </w:p>
     <w:p>
@@ -527,59 +799,129 @@
         <w:rPr>
           <w:color w:val="1F497D"/>
         </w:rPr>
-        <w:t>                &lt;proxy&gt;</w:t>
-      </w:r>
-    </w:p>
-    <w:p>
-      <w:pPr>
-        <w:rPr>
-          <w:color w:val="1F497D"/>
-        </w:rPr>
-      </w:pPr>
-      <w:r>
-        <w:rPr>
-          <w:color w:val="1F497D"/>
-        </w:rPr>
-        <w:t>      &lt;id&gt;optional&lt;/id&gt;</w:t>
-      </w:r>
-    </w:p>
-    <w:p>
-      <w:pPr>
-        <w:rPr>
-          <w:color w:val="1F497D"/>
-        </w:rPr>
-      </w:pPr>
-      <w:r>
-        <w:rPr>
-          <w:color w:val="1F497D"/>
-        </w:rPr>
-        <w:t>      &lt;active&gt;true&lt;/active&gt;</w:t>
-      </w:r>
-    </w:p>
-    <w:p>
-      <w:pPr>
-        <w:rPr>
-          <w:color w:val="1F497D"/>
-        </w:rPr>
-      </w:pPr>
-      <w:r>
-        <w:rPr>
-          <w:color w:val="1F497D"/>
-        </w:rPr>
-        <w:t>      &lt;protocol&gt;http&lt;/protocol&gt;</w:t>
-      </w:r>
-    </w:p>
-    <w:p>
-      <w:pPr>
-        <w:rPr>
-          <w:color w:val="1F497D"/>
-        </w:rPr>
-      </w:pPr>
-      <w:r>
-        <w:rPr>
-          <w:color w:val="1F497D"/>
-        </w:rPr>
-        <w:t>      &lt;host&gt;proxy.sin.sap.corp&lt;/host&gt;</w:t>
+        <w:t>                &lt;</w:t>
+      </w:r>
+      <w:proofErr w:type="gramStart"/>
+      <w:r>
+        <w:rPr>
+          <w:color w:val="1F497D"/>
+        </w:rPr>
+        <w:t>proxy</w:t>
+      </w:r>
+      <w:proofErr w:type="gramEnd"/>
+      <w:r>
+        <w:rPr>
+          <w:color w:val="1F497D"/>
+        </w:rPr>
+        <w:t>&gt;</w:t>
+      </w:r>
+    </w:p>
+    <w:p>
+      <w:pPr>
+        <w:rPr>
+          <w:color w:val="1F497D"/>
+        </w:rPr>
+      </w:pPr>
+      <w:r>
+        <w:rPr>
+          <w:color w:val="1F497D"/>
+        </w:rPr>
+        <w:t>      &lt;</w:t>
+      </w:r>
+      <w:proofErr w:type="gramStart"/>
+      <w:r>
+        <w:rPr>
+          <w:color w:val="1F497D"/>
+        </w:rPr>
+        <w:t>id&gt;</w:t>
+      </w:r>
+      <w:proofErr w:type="gramEnd"/>
+      <w:r>
+        <w:rPr>
+          <w:color w:val="1F497D"/>
+        </w:rPr>
+        <w:t>optional&lt;/id&gt;</w:t>
+      </w:r>
+    </w:p>
+    <w:p>
+      <w:pPr>
+        <w:rPr>
+          <w:color w:val="1F497D"/>
+        </w:rPr>
+      </w:pPr>
+      <w:r>
+        <w:rPr>
+          <w:color w:val="1F497D"/>
+        </w:rPr>
+        <w:t>      &lt;</w:t>
+      </w:r>
+      <w:proofErr w:type="gramStart"/>
+      <w:r>
+        <w:rPr>
+          <w:color w:val="1F497D"/>
+        </w:rPr>
+        <w:t>active&gt;</w:t>
+      </w:r>
+      <w:proofErr w:type="gramEnd"/>
+      <w:r>
+        <w:rPr>
+          <w:color w:val="1F497D"/>
+        </w:rPr>
+        <w:t>true&lt;/active&gt;</w:t>
+      </w:r>
+    </w:p>
+    <w:p>
+      <w:pPr>
+        <w:rPr>
+          <w:color w:val="1F497D"/>
+        </w:rPr>
+      </w:pPr>
+      <w:r>
+        <w:rPr>
+          <w:color w:val="1F497D"/>
+        </w:rPr>
+        <w:t>      &lt;</w:t>
+      </w:r>
+      <w:proofErr w:type="gramStart"/>
+      <w:r>
+        <w:rPr>
+          <w:color w:val="1F497D"/>
+        </w:rPr>
+        <w:t>protocol&gt;</w:t>
+      </w:r>
+      <w:proofErr w:type="gramEnd"/>
+      <w:r>
+        <w:rPr>
+          <w:color w:val="1F497D"/>
+        </w:rPr>
+        <w:t>http&lt;/protocol&gt;</w:t>
+      </w:r>
+    </w:p>
+    <w:p>
+      <w:pPr>
+        <w:rPr>
+          <w:color w:val="1F497D"/>
+        </w:rPr>
+      </w:pPr>
+      <w:r>
+        <w:rPr>
+          <w:color w:val="1F497D"/>
+        </w:rPr>
+        <w:t>      &lt;host&gt;</w:t>
+      </w:r>
+      <w:proofErr w:type="spellStart"/>
+      <w:r>
+        <w:rPr>
+          <w:color w:val="1F497D"/>
+        </w:rPr>
+        <w:t>proxy.sin.sap.corp</w:t>
+      </w:r>
+      <w:proofErr w:type="spellEnd"/>
+      <w:r>
+        <w:rPr>
+          <w:color w:val="1F497D"/>
+        </w:rPr>
+        <w:t>&lt;/host&gt;</w:t>
       </w:r>
     </w:p>
     <w:p>
@@ -600,148 +942,266 @@
           <w:color w:val="1F497D"/>
           <w:lang w:val="fr-FR"/>
         </w:rPr>
-        <w:t>&lt;port&gt;8080&lt;/port&gt;</w:t>
-      </w:r>
-    </w:p>
-    <w:p>
-      <w:pPr>
-        <w:rPr>
-          <w:color w:val="1F497D"/>
-          <w:lang w:val="fr-FR"/>
-        </w:rPr>
-      </w:pPr>
-      <w:r>
-        <w:rPr>
-          <w:color w:val="1F497D"/>
-          <w:lang w:val="fr-FR"/>
-        </w:rPr>
-        <w:t>    &lt;/proxy&gt;</w:t>
-      </w:r>
-    </w:p>
-    <w:p>
-      <w:pPr>
-        <w:rPr>
-          <w:color w:val="1F497D"/>
-          <w:lang w:val="fr-FR"/>
-        </w:rPr>
-      </w:pPr>
-      <w:r>
-        <w:rPr>
-          <w:color w:val="1F497D"/>
-          <w:lang w:val="fr-FR"/>
-        </w:rPr>
-        <w:t>  &lt;/proxies&gt;</w:t>
-      </w:r>
-    </w:p>
-    <w:p>
-      <w:pPr>
-        <w:rPr>
-          <w:color w:val="1F497D"/>
-          <w:lang w:val="fr-FR"/>
-        </w:rPr>
-      </w:pPr>
-    </w:p>
-    <w:p>
-      <w:pPr>
-        <w:rPr>
-          <w:color w:val="1F497D"/>
-          <w:lang w:val="fr-FR"/>
-        </w:rPr>
-      </w:pPr>
-    </w:p>
-    <w:p>
-      <w:pPr>
-        <w:rPr>
-          <w:color w:val="1F497D"/>
-          <w:lang w:val="fr-FR"/>
-        </w:rPr>
-      </w:pPr>
-    </w:p>
-    <w:p>
-      <w:pPr>
-        <w:rPr>
-          <w:color w:val="1F497D"/>
-          <w:lang w:val="fr-FR"/>
-        </w:rPr>
-      </w:pPr>
-      <w:r>
-        <w:rPr>
-          <w:color w:val="1F497D"/>
-          <w:lang w:val="fr-FR"/>
+        <w:t>&lt;</w:t>
+      </w:r>
+      <w:proofErr w:type="gramStart"/>
+      <w:r>
+        <w:rPr>
+          <w:color w:val="1F497D"/>
+          <w:lang w:val="fr-FR"/>
+        </w:rPr>
+        <w:t>port&gt;</w:t>
+      </w:r>
+      <w:proofErr w:type="gramEnd"/>
+      <w:r>
+        <w:rPr>
+          <w:color w:val="1F497D"/>
+          <w:lang w:val="fr-FR"/>
+        </w:rPr>
+        <w:t>8080&lt;/port&gt;</w:t>
+      </w:r>
+    </w:p>
+    <w:p>
+      <w:pPr>
+        <w:rPr>
+          <w:color w:val="1F497D"/>
+          <w:lang w:val="fr-FR"/>
+        </w:rPr>
+      </w:pPr>
+      <w:r>
+        <w:rPr>
+          <w:color w:val="1F497D"/>
+          <w:lang w:val="fr-FR"/>
+        </w:rPr>
+        <w:t>    &lt;/</w:t>
+      </w:r>
+      <w:proofErr w:type="gramStart"/>
+      <w:r>
+        <w:rPr>
+          <w:color w:val="1F497D"/>
+          <w:lang w:val="fr-FR"/>
+        </w:rPr>
+        <w:t>proxy</w:t>
+      </w:r>
+      <w:proofErr w:type="gramEnd"/>
+      <w:r>
+        <w:rPr>
+          <w:color w:val="1F497D"/>
+          <w:lang w:val="fr-FR"/>
+        </w:rPr>
+        <w:t>&gt;</w:t>
+      </w:r>
+    </w:p>
+    <w:p>
+      <w:pPr>
+        <w:rPr>
+          <w:color w:val="1F497D"/>
+          <w:lang w:val="fr-FR"/>
+        </w:rPr>
+      </w:pPr>
+      <w:r>
+        <w:rPr>
+          <w:color w:val="1F497D"/>
+          <w:lang w:val="fr-FR"/>
+        </w:rPr>
+        <w:t>  &lt;/</w:t>
+      </w:r>
+      <w:proofErr w:type="spellStart"/>
+      <w:proofErr w:type="gramStart"/>
+      <w:r>
+        <w:rPr>
+          <w:color w:val="1F497D"/>
+          <w:lang w:val="fr-FR"/>
+        </w:rPr>
+        <w:t>proxies</w:t>
+      </w:r>
+      <w:proofErr w:type="spellEnd"/>
+      <w:proofErr w:type="gramEnd"/>
+      <w:r>
+        <w:rPr>
+          <w:color w:val="1F497D"/>
+          <w:lang w:val="fr-FR"/>
+        </w:rPr>
+        <w:t>&gt;</w:t>
+      </w:r>
+    </w:p>
+    <w:p>
+      <w:pPr>
+        <w:rPr>
+          <w:color w:val="1F497D"/>
+          <w:lang w:val="fr-FR"/>
+        </w:rPr>
+      </w:pPr>
+    </w:p>
+    <w:p>
+      <w:pPr>
+        <w:rPr>
+          <w:color w:val="1F497D"/>
+          <w:lang w:val="fr-FR"/>
+        </w:rPr>
+      </w:pPr>
+    </w:p>
+    <w:p>
+      <w:pPr>
+        <w:rPr>
+          <w:color w:val="1F497D"/>
+          <w:lang w:val="fr-FR"/>
+        </w:rPr>
+      </w:pPr>
+    </w:p>
+    <w:p>
+      <w:pPr>
+        <w:rPr>
+          <w:color w:val="1F497D"/>
+          <w:lang w:val="fr-FR"/>
+        </w:rPr>
+      </w:pPr>
+      <w:r>
+        <w:rPr>
+          <w:color w:val="1F497D"/>
+          <w:lang w:val="fr-FR"/>
+        </w:rPr>
+        <w:t>  &lt;</w:t>
+      </w:r>
+      <w:proofErr w:type="spellStart"/>
+      <w:proofErr w:type="gramStart"/>
+      <w:r>
+        <w:rPr>
+          <w:color w:val="1F497D"/>
+          <w:lang w:val="fr-FR"/>
+        </w:rPr>
+        <w:t>mirrors</w:t>
+      </w:r>
+      <w:proofErr w:type="spellEnd"/>
+      <w:proofErr w:type="gramEnd"/>
+      <w:r>
+        <w:rPr>
+          <w:color w:val="1F497D"/>
+          <w:lang w:val="fr-FR"/>
+        </w:rPr>
+        <w:t>&gt;</w:t>
+      </w:r>
+    </w:p>
+    <w:p>
+      <w:pPr>
+        <w:rPr>
+          <w:color w:val="1F497D"/>
+        </w:rPr>
+      </w:pPr>
+      <w:r>
+        <w:rPr>
+          <w:color w:val="1F497D"/>
+          <w:lang w:val="fr-FR"/>
+        </w:rPr>
+        <w:t xml:space="preserve">    </w:t>
+      </w:r>
+      <w:proofErr w:type="gramStart"/>
+      <w:r>
+        <w:rPr>
+          <w:color w:val="1F497D"/>
+        </w:rPr>
+        <w:t>&lt;!--</w:t>
+      </w:r>
+      <w:proofErr w:type="gramEnd"/>
+      <w:r>
+        <w:rPr>
+          <w:color w:val="1F497D"/>
+        </w:rPr>
+        <w:t xml:space="preserve"> mirror</w:t>
+      </w:r>
+    </w:p>
+    <w:p>
+      <w:pPr>
+        <w:rPr>
+          <w:color w:val="1F497D"/>
+        </w:rPr>
+      </w:pPr>
+      <w:r>
+        <w:rPr>
+          <w:color w:val="1F497D"/>
+        </w:rPr>
+        <w:t>     | Specifies a repository mirror site to use instead of a given repository. The repository that</w:t>
+      </w:r>
+    </w:p>
+    <w:p>
+      <w:pPr>
+        <w:rPr>
+          <w:color w:val="1F497D"/>
+        </w:rPr>
+      </w:pPr>
+      <w:r>
+        <w:rPr>
+          <w:color w:val="1F497D"/>
+        </w:rPr>
+        <w:t xml:space="preserve">     | </w:t>
+      </w:r>
+      <w:proofErr w:type="gramStart"/>
+      <w:r>
+        <w:rPr>
+          <w:color w:val="1F497D"/>
+        </w:rPr>
+        <w:t>this</w:t>
+      </w:r>
+      <w:proofErr w:type="gramEnd"/>
+      <w:r>
+        <w:rPr>
+          <w:color w:val="1F497D"/>
+        </w:rPr>
+        <w:t xml:space="preserve"> mirror serves has an ID that matches the </w:t>
+      </w:r>
+      <w:proofErr w:type="spellStart"/>
+      <w:r>
+        <w:rPr>
+          <w:color w:val="1F497D"/>
+        </w:rPr>
+        <w:t>mirrorOf</w:t>
+      </w:r>
+      <w:proofErr w:type="spellEnd"/>
+      <w:r>
+        <w:rPr>
+          <w:color w:val="1F497D"/>
+        </w:rPr>
+        <w:t xml:space="preserve"> element of this mirror. IDs are used</w:t>
+      </w:r>
+    </w:p>
+    <w:p>
+      <w:pPr>
+        <w:rPr>
+          <w:color w:val="1F497D"/>
+        </w:rPr>
+      </w:pPr>
+      <w:r>
+        <w:rPr>
+          <w:color w:val="1F497D"/>
+        </w:rPr>
+        <w:t xml:space="preserve">     | </w:t>
+      </w:r>
+      <w:proofErr w:type="gramStart"/>
+      <w:r>
+        <w:rPr>
+          <w:color w:val="1F497D"/>
+        </w:rPr>
+        <w:t>for</w:t>
+      </w:r>
+      <w:proofErr w:type="gramEnd"/>
+      <w:r>
+        <w:rPr>
+          <w:color w:val="1F497D"/>
+        </w:rPr>
+        <w:t xml:space="preserve"> inheritance and direct lookup purposes, and must be unique across the set of mirrors.</w:t>
+      </w:r>
+    </w:p>
+    <w:p>
+      <w:pPr>
+        <w:rPr>
+          <w:color w:val="1F497D"/>
+        </w:rPr>
+      </w:pPr>
+      <w:r>
+        <w:rPr>
+          <w:color w:val="1F497D"/>
         </w:rPr>
         <w:lastRenderedPageBreak/>
-        <w:t>  &lt;mirrors&gt;</w:t>
-      </w:r>
-    </w:p>
-    <w:p>
-      <w:pPr>
-        <w:rPr>
-          <w:color w:val="1F497D"/>
-        </w:rPr>
-      </w:pPr>
-      <w:r>
-        <w:rPr>
-          <w:color w:val="1F497D"/>
-          <w:lang w:val="fr-FR"/>
-        </w:rPr>
-        <w:t xml:space="preserve">    </w:t>
-      </w:r>
-      <w:r>
-        <w:rPr>
-          <w:color w:val="1F497D"/>
-        </w:rPr>
-        <w:t>&lt;!-- mirror</w:t>
-      </w:r>
-    </w:p>
-    <w:p>
-      <w:pPr>
-        <w:rPr>
-          <w:color w:val="1F497D"/>
-        </w:rPr>
-      </w:pPr>
-      <w:r>
-        <w:rPr>
-          <w:color w:val="1F497D"/>
-        </w:rPr>
-        <w:t>     | Specifies a repository mirror site to use instead of a given repository. The repository that</w:t>
-      </w:r>
-    </w:p>
-    <w:p>
-      <w:pPr>
-        <w:rPr>
-          <w:color w:val="1F497D"/>
-        </w:rPr>
-      </w:pPr>
-      <w:r>
-        <w:rPr>
-          <w:color w:val="1F497D"/>
-        </w:rPr>
-        <w:t>     | this mirror serves has an ID that matches the mirrorOf element of this mirror. IDs are used</w:t>
-      </w:r>
-    </w:p>
-    <w:p>
-      <w:pPr>
-        <w:rPr>
-          <w:color w:val="1F497D"/>
-        </w:rPr>
-      </w:pPr>
-      <w:r>
-        <w:rPr>
-          <w:color w:val="1F497D"/>
-        </w:rPr>
-        <w:t>     | for inheritance and direct lookup purposes, and must be unique across the set of mirrors.</w:t>
-      </w:r>
-    </w:p>
-    <w:p>
-      <w:pPr>
-        <w:rPr>
-          <w:color w:val="1F497D"/>
-        </w:rPr>
-      </w:pPr>
-      <w:r>
-        <w:rPr>
-          <w:color w:val="1F497D"/>
-        </w:rPr>
         <w:t>     |</w:t>
       </w:r>
     </w:p>
@@ -755,61 +1215,171 @@
         <w:rPr>
           <w:color w:val="1F497D"/>
         </w:rPr>
-        <w:t>    &lt;mirror&gt;</w:t>
-      </w:r>
-    </w:p>
-    <w:p>
-      <w:pPr>
-        <w:rPr>
-          <w:color w:val="1F497D"/>
-        </w:rPr>
-      </w:pPr>
-      <w:r>
-        <w:rPr>
-          <w:color w:val="1F497D"/>
-        </w:rPr>
-        <w:t>      &lt;id&gt;mirrorId&lt;/id&gt;</w:t>
-      </w:r>
-    </w:p>
-    <w:p>
-      <w:pPr>
-        <w:rPr>
-          <w:color w:val="1F497D"/>
-        </w:rPr>
-      </w:pPr>
-      <w:r>
-        <w:rPr>
-          <w:color w:val="1F497D"/>
-        </w:rPr>
-        <w:t>      &lt;mirrorOf&gt;repositoryId&lt;/mirrorOf&gt;</w:t>
-      </w:r>
-    </w:p>
-    <w:p>
-      <w:pPr>
-        <w:rPr>
-          <w:color w:val="1F497D"/>
-        </w:rPr>
-      </w:pPr>
-      <w:r>
-        <w:rPr>
-          <w:color w:val="1F497D"/>
-        </w:rPr>
-        <w:t>      &lt;name&gt;Human Readable Name for this Mirror.&lt;/name&gt;</w:t>
-      </w:r>
-    </w:p>
-    <w:p>
-      <w:pPr>
-        <w:rPr>
-          <w:color w:val="1F497D"/>
-        </w:rPr>
-      </w:pPr>
-      <w:r>
-        <w:rPr>
-          <w:color w:val="1F497D"/>
-        </w:rPr>
-        <w:t>      &lt;url&gt;</w:t>
-      </w:r>
-      <w:hyperlink r:id="rId6" w:history="1">
+        <w:t>    &lt;</w:t>
+      </w:r>
+      <w:proofErr w:type="gramStart"/>
+      <w:r>
+        <w:rPr>
+          <w:color w:val="1F497D"/>
+        </w:rPr>
+        <w:t>mirror</w:t>
+      </w:r>
+      <w:proofErr w:type="gramEnd"/>
+      <w:r>
+        <w:rPr>
+          <w:color w:val="1F497D"/>
+        </w:rPr>
+        <w:t>&gt;</w:t>
+      </w:r>
+    </w:p>
+    <w:p>
+      <w:pPr>
+        <w:rPr>
+          <w:color w:val="1F497D"/>
+        </w:rPr>
+      </w:pPr>
+      <w:r>
+        <w:rPr>
+          <w:color w:val="1F497D"/>
+        </w:rPr>
+        <w:t>      &lt;</w:t>
+      </w:r>
+      <w:proofErr w:type="gramStart"/>
+      <w:r>
+        <w:rPr>
+          <w:color w:val="1F497D"/>
+        </w:rPr>
+        <w:t>id&gt;</w:t>
+      </w:r>
+      <w:proofErr w:type="spellStart"/>
+      <w:proofErr w:type="gramEnd"/>
+      <w:r>
+        <w:rPr>
+          <w:color w:val="1F497D"/>
+        </w:rPr>
+        <w:t>mirrorId</w:t>
+      </w:r>
+      <w:proofErr w:type="spellEnd"/>
+      <w:r>
+        <w:rPr>
+          <w:color w:val="1F497D"/>
+        </w:rPr>
+        <w:t>&lt;/id&gt;</w:t>
+      </w:r>
+    </w:p>
+    <w:p>
+      <w:pPr>
+        <w:rPr>
+          <w:color w:val="1F497D"/>
+        </w:rPr>
+      </w:pPr>
+      <w:r>
+        <w:rPr>
+          <w:color w:val="1F497D"/>
+        </w:rPr>
+        <w:t>      &lt;</w:t>
+      </w:r>
+      <w:proofErr w:type="spellStart"/>
+      <w:proofErr w:type="gramStart"/>
+      <w:r>
+        <w:rPr>
+          <w:color w:val="1F497D"/>
+        </w:rPr>
+        <w:t>mirrorOf</w:t>
+      </w:r>
+      <w:proofErr w:type="spellEnd"/>
+      <w:r>
+        <w:rPr>
+          <w:color w:val="1F497D"/>
+        </w:rPr>
+        <w:t>&gt;</w:t>
+      </w:r>
+      <w:proofErr w:type="spellStart"/>
+      <w:proofErr w:type="gramEnd"/>
+      <w:r>
+        <w:rPr>
+          <w:color w:val="1F497D"/>
+        </w:rPr>
+        <w:t>repositoryId</w:t>
+      </w:r>
+      <w:proofErr w:type="spellEnd"/>
+      <w:r>
+        <w:rPr>
+          <w:color w:val="1F497D"/>
+        </w:rPr>
+        <w:t>&lt;/</w:t>
+      </w:r>
+      <w:proofErr w:type="spellStart"/>
+      <w:r>
+        <w:rPr>
+          <w:color w:val="1F497D"/>
+        </w:rPr>
+        <w:t>mirrorOf</w:t>
+      </w:r>
+      <w:proofErr w:type="spellEnd"/>
+      <w:r>
+        <w:rPr>
+          <w:color w:val="1F497D"/>
+        </w:rPr>
+        <w:t>&gt;</w:t>
+      </w:r>
+    </w:p>
+    <w:p>
+      <w:pPr>
+        <w:rPr>
+          <w:color w:val="1F497D"/>
+        </w:rPr>
+      </w:pPr>
+      <w:r>
+        <w:rPr>
+          <w:color w:val="1F497D"/>
+        </w:rPr>
+        <w:t>      &lt;</w:t>
+      </w:r>
+      <w:proofErr w:type="gramStart"/>
+      <w:r>
+        <w:rPr>
+          <w:color w:val="1F497D"/>
+        </w:rPr>
+        <w:t>name&gt;</w:t>
+      </w:r>
+      <w:proofErr w:type="gramEnd"/>
+      <w:r>
+        <w:rPr>
+          <w:color w:val="1F497D"/>
+        </w:rPr>
+        <w:t>Human Readable Name for this Mirror.&lt;/name&gt;</w:t>
+      </w:r>
+    </w:p>
+    <w:p>
+      <w:pPr>
+        <w:rPr>
+          <w:color w:val="1F497D"/>
+        </w:rPr>
+      </w:pPr>
+      <w:r>
+        <w:rPr>
+          <w:color w:val="1F497D"/>
+        </w:rPr>
+        <w:t>      &lt;</w:t>
+      </w:r>
+      <w:proofErr w:type="spellStart"/>
+      <w:proofErr w:type="gramStart"/>
+      <w:r>
+        <w:rPr>
+          <w:color w:val="1F497D"/>
+        </w:rPr>
+        <w:t>url</w:t>
+      </w:r>
+      <w:proofErr w:type="spellEnd"/>
+      <w:proofErr w:type="gramEnd"/>
+      <w:r>
+        <w:rPr>
+          <w:color w:val="1F497D"/>
+        </w:rPr>
+        <w:t>&gt;</w:t>
+      </w:r>
+      <w:hyperlink r:id="rId5" w:history="1">
         <w:r>
           <w:rPr>
             <w:rStyle w:val="Hyperlink"/>
@@ -860,61 +1430,155 @@
         <w:rPr>
           <w:color w:val="1F497D"/>
         </w:rPr>
-        <w:t>    &lt;mirror&gt;</w:t>
-      </w:r>
-    </w:p>
-    <w:p>
-      <w:pPr>
-        <w:rPr>
-          <w:color w:val="1F497D"/>
-        </w:rPr>
-      </w:pPr>
-      <w:r>
-        <w:rPr>
-          <w:color w:val="1F497D"/>
-        </w:rPr>
-        <w:t>      &lt;id&gt;repo1&lt;/id&gt;</w:t>
-      </w:r>
-    </w:p>
-    <w:p>
-      <w:pPr>
-        <w:rPr>
-          <w:color w:val="1F497D"/>
-        </w:rPr>
-      </w:pPr>
-      <w:r>
-        <w:rPr>
-          <w:color w:val="1F497D"/>
-        </w:rPr>
-        <w:t>      &lt;mirrorOf&gt;central&lt;/mirrorOf&gt;</w:t>
-      </w:r>
-    </w:p>
-    <w:p>
-      <w:pPr>
-        <w:rPr>
-          <w:color w:val="1F497D"/>
-        </w:rPr>
-      </w:pPr>
-      <w:r>
-        <w:rPr>
-          <w:color w:val="1F497D"/>
-        </w:rPr>
-        <w:t>      &lt;name&gt;repo1&lt;/name&gt;</w:t>
-      </w:r>
-    </w:p>
-    <w:p>
-      <w:pPr>
-        <w:rPr>
-          <w:color w:val="1F497D"/>
-        </w:rPr>
-      </w:pPr>
-      <w:r>
-        <w:rPr>
-          <w:color w:val="1F497D"/>
-        </w:rPr>
-        <w:t>      &lt;url&gt;</w:t>
-      </w:r>
-      <w:hyperlink r:id="rId7" w:history="1">
+        <w:t>    &lt;</w:t>
+      </w:r>
+      <w:proofErr w:type="gramStart"/>
+      <w:r>
+        <w:rPr>
+          <w:color w:val="1F497D"/>
+        </w:rPr>
+        <w:t>mirror</w:t>
+      </w:r>
+      <w:proofErr w:type="gramEnd"/>
+      <w:r>
+        <w:rPr>
+          <w:color w:val="1F497D"/>
+        </w:rPr>
+        <w:t>&gt;</w:t>
+      </w:r>
+    </w:p>
+    <w:p>
+      <w:pPr>
+        <w:rPr>
+          <w:color w:val="1F497D"/>
+        </w:rPr>
+      </w:pPr>
+      <w:r>
+        <w:rPr>
+          <w:color w:val="1F497D"/>
+        </w:rPr>
+        <w:t>      &lt;</w:t>
+      </w:r>
+      <w:proofErr w:type="gramStart"/>
+      <w:r>
+        <w:rPr>
+          <w:color w:val="1F497D"/>
+        </w:rPr>
+        <w:t>id&gt;</w:t>
+      </w:r>
+      <w:proofErr w:type="gramEnd"/>
+      <w:r>
+        <w:rPr>
+          <w:color w:val="1F497D"/>
+        </w:rPr>
+        <w:t>repo1&lt;/id&gt;</w:t>
+      </w:r>
+    </w:p>
+    <w:p>
+      <w:pPr>
+        <w:rPr>
+          <w:color w:val="1F497D"/>
+        </w:rPr>
+      </w:pPr>
+      <w:r>
+        <w:rPr>
+          <w:color w:val="1F497D"/>
+        </w:rPr>
+        <w:t>      &lt;</w:t>
+      </w:r>
+      <w:proofErr w:type="spellStart"/>
+      <w:proofErr w:type="gramStart"/>
+      <w:r>
+        <w:rPr>
+          <w:color w:val="1F497D"/>
+        </w:rPr>
+        <w:t>mirrorOf</w:t>
+      </w:r>
+      <w:proofErr w:type="spellEnd"/>
+      <w:r>
+        <w:rPr>
+          <w:color w:val="1F497D"/>
+        </w:rPr>
+        <w:t>&gt;</w:t>
+      </w:r>
+      <w:proofErr w:type="gramEnd"/>
+      <w:r>
+        <w:rPr>
+          <w:color w:val="1F497D"/>
+        </w:rPr>
+        <w:t>central&lt;/</w:t>
+      </w:r>
+      <w:proofErr w:type="spellStart"/>
+      <w:r>
+        <w:rPr>
+          <w:color w:val="1F497D"/>
+        </w:rPr>
+        <w:t>mirrorOf</w:t>
+      </w:r>
+      <w:proofErr w:type="spellEnd"/>
+      <w:r>
+        <w:rPr>
+          <w:color w:val="1F497D"/>
+        </w:rPr>
+        <w:t>&gt;</w:t>
+      </w:r>
+    </w:p>
+    <w:p>
+      <w:pPr>
+        <w:rPr>
+          <w:color w:val="1F497D"/>
+        </w:rPr>
+      </w:pPr>
+      <w:r>
+        <w:rPr>
+          <w:color w:val="1F497D"/>
+        </w:rPr>
+        <w:t>      &lt;</w:t>
+      </w:r>
+      <w:proofErr w:type="gramStart"/>
+      <w:r>
+        <w:rPr>
+          <w:color w:val="1F497D"/>
+        </w:rPr>
+        <w:t>name&gt;</w:t>
+      </w:r>
+      <w:proofErr w:type="gramEnd"/>
+      <w:r>
+        <w:rPr>
+          <w:color w:val="1F497D"/>
+        </w:rPr>
+        <w:t>repo1&lt;/name&gt;</w:t>
+      </w:r>
+    </w:p>
+    <w:p>
+      <w:pPr>
+        <w:rPr>
+          <w:color w:val="1F497D"/>
+        </w:rPr>
+      </w:pPr>
+      <w:r>
+        <w:rPr>
+          <w:color w:val="1F497D"/>
+        </w:rPr>
+        <w:t>      &lt;</w:t>
+      </w:r>
+      <w:proofErr w:type="spellStart"/>
+      <w:proofErr w:type="gramStart"/>
+      <w:r>
+        <w:rPr>
+          <w:color w:val="1F497D"/>
+        </w:rPr>
+        <w:t>url</w:t>
+      </w:r>
+      <w:proofErr w:type="spellEnd"/>
+      <w:proofErr w:type="gramEnd"/>
+      <w:r>
+        <w:rPr>
+          <w:color w:val="1F497D"/>
+        </w:rPr>
+        <w:t>&gt;</w:t>
+      </w:r>
+      <w:hyperlink r:id="rId6" w:history="1">
         <w:r>
           <w:rPr>
             <w:rStyle w:val="Hyperlink"/>
@@ -968,11 +1632,19 @@
         </w:rPr>
         <w:t>在</w:t>
       </w:r>
-      <w:r>
-        <w:rPr>
-          <w:rFonts w:hint="eastAsia"/>
-        </w:rPr>
-        <w:t xml:space="preserve">Git Bash </w:t>
+      <w:proofErr w:type="spellStart"/>
+      <w:r>
+        <w:rPr>
+          <w:rFonts w:hint="eastAsia"/>
+        </w:rPr>
+        <w:t>Git</w:t>
+      </w:r>
+      <w:proofErr w:type="spellEnd"/>
+      <w:r>
+        <w:rPr>
+          <w:rFonts w:hint="eastAsia"/>
+        </w:rPr>
+        <w:t xml:space="preserve"> Bash </w:t>
       </w:r>
       <w:r>
         <w:rPr>
@@ -1025,11 +1697,19 @@
         </w:rPr>
         <w:t>在</w:t>
       </w:r>
-      <w:r>
-        <w:rPr>
-          <w:rFonts w:hint="eastAsia"/>
-        </w:rPr>
-        <w:t xml:space="preserve">Git Bash </w:t>
+      <w:proofErr w:type="spellStart"/>
+      <w:r>
+        <w:rPr>
+          <w:rFonts w:hint="eastAsia"/>
+        </w:rPr>
+        <w:t>Git</w:t>
+      </w:r>
+      <w:proofErr w:type="spellEnd"/>
+      <w:r>
+        <w:rPr>
+          <w:rFonts w:hint="eastAsia"/>
+        </w:rPr>
+        <w:t xml:space="preserve"> Bash </w:t>
       </w:r>
       <w:r>
         <w:rPr>
@@ -1037,11 +1717,19 @@
         </w:rPr>
         <w:t>中设置账户密码，这样向</w:t>
       </w:r>
-      <w:r>
-        <w:rPr>
-          <w:rFonts w:hint="eastAsia"/>
-        </w:rPr>
-        <w:t xml:space="preserve">github </w:t>
+      <w:proofErr w:type="spellStart"/>
+      <w:r>
+        <w:rPr>
+          <w:rFonts w:hint="eastAsia"/>
+        </w:rPr>
+        <w:t>github</w:t>
+      </w:r>
+      <w:proofErr w:type="spellEnd"/>
+      <w:r>
+        <w:rPr>
+          <w:rFonts w:hint="eastAsia"/>
+        </w:rPr>
+        <w:t xml:space="preserve"> </w:t>
       </w:r>
       <w:r>
         <w:rPr>
@@ -1052,20 +1740,52 @@
     </w:p>
     <w:p>
       <w:r>
-        <w:t>$ git config --global user.name "XXX"</w:t>
-      </w:r>
-    </w:p>
-    <w:p>
-      <w:pPr>
-        <w:rPr>
-          <w:lang w:val="fr-FR"/>
-        </w:rPr>
-      </w:pPr>
-      <w:r>
-        <w:rPr>
-          <w:lang w:val="fr-FR"/>
-        </w:rPr>
-        <w:t>$ git config --global user.email "XXX@gmail.com"</w:t>
+        <w:t xml:space="preserve">$ </w:t>
+      </w:r>
+      <w:proofErr w:type="spellStart"/>
+      <w:proofErr w:type="gramStart"/>
+      <w:r>
+        <w:t>git</w:t>
+      </w:r>
+      <w:proofErr w:type="spellEnd"/>
+      <w:proofErr w:type="gramEnd"/>
+      <w:r>
+        <w:t xml:space="preserve"> </w:t>
+      </w:r>
+      <w:proofErr w:type="spellStart"/>
+      <w:r>
+        <w:t>config</w:t>
+      </w:r>
+      <w:proofErr w:type="spellEnd"/>
+      <w:r>
+        <w:t xml:space="preserve"> --global user.name "XXX"</w:t>
+      </w:r>
+    </w:p>
+    <w:p>
+      <w:pPr>
+        <w:rPr>
+          <w:lang w:val="fr-FR"/>
+        </w:rPr>
+      </w:pPr>
+      <w:r>
+        <w:rPr>
+          <w:lang w:val="fr-FR"/>
+        </w:rPr>
+        <w:t xml:space="preserve">$ git config --global </w:t>
+      </w:r>
+      <w:proofErr w:type="spellStart"/>
+      <w:r>
+        <w:rPr>
+          <w:lang w:val="fr-FR"/>
+        </w:rPr>
+        <w:t>user.email</w:t>
+      </w:r>
+      <w:proofErr w:type="spellEnd"/>
+      <w:r>
+        <w:rPr>
+          <w:lang w:val="fr-FR"/>
+        </w:rPr>
+        <w:t xml:space="preserve"> "XXX@gmail.com"</w:t>
       </w:r>
     </w:p>
     <w:p>
@@ -1139,8 +1859,17 @@
           <w:rFonts w:hint="eastAsia"/>
           <w:lang w:val="fr-FR"/>
         </w:rPr>
-        <w:t xml:space="preserve"> -&gt; Git Sync</w:t>
-      </w:r>
+        <w:t xml:space="preserve"> -&gt; Git </w:t>
+      </w:r>
+      <w:proofErr w:type="spellStart"/>
+      <w:r>
+        <w:rPr>
+          <w:rFonts w:hint="eastAsia"/>
+          <w:lang w:val="fr-FR"/>
+        </w:rPr>
+        <w:t>Sync</w:t>
+      </w:r>
+      <w:proofErr w:type="spellEnd"/>
       <w:r>
         <w:rPr>
           <w:lang w:val="fr-FR"/>
@@ -1160,12 +1889,14 @@
         </w:rPr>
         <w:t xml:space="preserve"> </w:t>
       </w:r>
+      <w:proofErr w:type="spellStart"/>
       <w:r>
         <w:rPr>
           <w:lang w:val="fr-FR"/>
         </w:rPr>
         <w:t>TortoiseGit</w:t>
       </w:r>
+      <w:proofErr w:type="spellEnd"/>
       <w:r>
         <w:rPr>
           <w:lang w:val="fr-FR"/>
@@ -1179,7 +1910,21 @@
         <w:rPr>
           <w:lang w:val="fr-FR"/>
         </w:rPr>
-        <w:t xml:space="preserve">”Remote URL” </w:t>
+        <w:t>”</w:t>
+      </w:r>
+      <w:proofErr w:type="spellStart"/>
+      <w:r>
+        <w:rPr>
+          <w:lang w:val="fr-FR"/>
+        </w:rPr>
+        <w:t>Remote</w:t>
+      </w:r>
+      <w:proofErr w:type="spellEnd"/>
+      <w:r>
+        <w:rPr>
+          <w:lang w:val="fr-FR"/>
+        </w:rPr>
+        <w:t xml:space="preserve"> URL” </w:t>
       </w:r>
       <w:r>
         <w:rPr>
@@ -1190,11 +1935,19 @@
       <w:r>
         <w:t>输入</w:t>
       </w:r>
-      <w:r>
-        <w:rPr>
-          <w:lang w:val="fr-FR"/>
-        </w:rPr>
-        <w:t xml:space="preserve">repository </w:t>
+      <w:proofErr w:type="spellStart"/>
+      <w:r>
+        <w:rPr>
+          <w:lang w:val="fr-FR"/>
+        </w:rPr>
+        <w:t>repository</w:t>
+      </w:r>
+      <w:proofErr w:type="spellEnd"/>
+      <w:r>
+        <w:rPr>
+          <w:lang w:val="fr-FR"/>
+        </w:rPr>
+        <w:t xml:space="preserve"> </w:t>
       </w:r>
       <w:r>
         <w:rPr>
@@ -1261,7 +2014,7 @@
                     </pic:cNvPicPr>
                   </pic:nvPicPr>
                   <pic:blipFill>
-                    <a:blip r:embed="rId8">
+                    <a:blip r:embed="rId7">
                       <a:extLst>
                         <a:ext uri="{28A0092B-C50C-407E-A947-70E740481C1C}">
                           <a14:useLocalDpi xmlns:a14="http://schemas.microsoft.com/office/drawing/2010/main" val="0"/>
@@ -1317,11 +2070,19 @@
       <w:r>
         <w:t>选中</w:t>
       </w:r>
-      <w:r>
-        <w:rPr>
-          <w:rFonts w:hint="eastAsia"/>
-        </w:rPr>
-        <w:t xml:space="preserve">Git </w:t>
+      <w:proofErr w:type="spellStart"/>
+      <w:r>
+        <w:rPr>
+          <w:rFonts w:hint="eastAsia"/>
+        </w:rPr>
+        <w:t>Git</w:t>
+      </w:r>
+      <w:proofErr w:type="spellEnd"/>
+      <w:r>
+        <w:rPr>
+          <w:rFonts w:hint="eastAsia"/>
+        </w:rPr>
+        <w:t xml:space="preserve"> </w:t>
       </w:r>
       <w:r>
         <w:t>Commit -&gt; “master”</w:t>
@@ -1394,7 +2155,7 @@
                     <pic:cNvPicPr/>
                   </pic:nvPicPr>
                   <pic:blipFill>
-                    <a:blip r:embed="rId9"/>
+                    <a:blip r:embed="rId8"/>
                     <a:stretch>
                       <a:fillRect/>
                     </a:stretch>
@@ -1430,7 +2191,7 @@
       </w:r>
     </w:p>
     <w:p>
-      <w:hyperlink r:id="rId10" w:history="1">
+      <w:hyperlink r:id="rId9" w:history="1">
         <w:r>
           <w:rPr>
             <w:rStyle w:val="Hyperlink"/>
@@ -1541,9 +2302,11 @@
         </w:rPr>
         <w:t xml:space="preserve"> </w:t>
       </w:r>
+      <w:proofErr w:type="spellStart"/>
       <w:r>
         <w:t>NaviCat</w:t>
       </w:r>
+      <w:proofErr w:type="spellEnd"/>
     </w:p>
     <w:p/>
     <w:p>
@@ -1573,14 +2336,27 @@
       <w:r>
         <w:t>可以在</w:t>
       </w:r>
-      <w:hyperlink r:id="rId11" w:history="1">
-        <w:r>
-          <w:rPr>
-            <w:rStyle w:val="Hyperlink"/>
-          </w:rPr>
-          <w:t>http://search.maven.org/</w:t>
-        </w:r>
-      </w:hyperlink>
+      <w:r>
+        <w:fldChar w:fldCharType="begin"/>
+      </w:r>
+      <w:r>
+        <w:instrText xml:space="preserve"> HYPERLINK "http://search.maven.org/" </w:instrText>
+      </w:r>
+      <w:r>
+        <w:fldChar w:fldCharType="separate"/>
+      </w:r>
+      <w:r>
+        <w:rPr>
+          <w:rStyle w:val="Hyperlink"/>
+        </w:rPr>
+        <w:t>http://search.maven.org/</w:t>
+      </w:r>
+      <w:r>
+        <w:rPr>
+          <w:rStyle w:val="Hyperlink"/>
+        </w:rPr>
+        <w:fldChar w:fldCharType="end"/>
+      </w:r>
       <w:r>
         <w:t>里搜索找到相应的</w:t>
       </w:r>
@@ -1688,7 +2464,27 @@
           <w:sz w:val="20"/>
           <w:szCs w:val="20"/>
         </w:rPr>
-        <w:t>&lt;dependency&gt;</w:t>
+        <w:t>&lt;</w:t>
+      </w:r>
+      <w:proofErr w:type="gramStart"/>
+      <w:r>
+        <w:rPr>
+          <w:rFonts w:ascii="Courier New" w:eastAsia="Times New Roman" w:hAnsi="Courier New" w:cs="Courier New"/>
+          <w:color w:val="222222"/>
+          <w:sz w:val="20"/>
+          <w:szCs w:val="20"/>
+        </w:rPr>
+        <w:t>dependency</w:t>
+      </w:r>
+      <w:proofErr w:type="gramEnd"/>
+      <w:r>
+        <w:rPr>
+          <w:rFonts w:ascii="Courier New" w:eastAsia="Times New Roman" w:hAnsi="Courier New" w:cs="Courier New"/>
+          <w:color w:val="222222"/>
+          <w:sz w:val="20"/>
+          <w:szCs w:val="20"/>
+        </w:rPr>
+        <w:t>&gt;</w:t>
       </w:r>
     </w:p>
     <w:p>
@@ -1708,7 +2504,69 @@
           <w:sz w:val="20"/>
           <w:szCs w:val="20"/>
         </w:rPr>
-        <w:t>    &lt;groupId&gt;org.springframework&lt;/groupId&gt;</w:t>
+        <w:t>    &lt;</w:t>
+      </w:r>
+      <w:proofErr w:type="spellStart"/>
+      <w:proofErr w:type="gramStart"/>
+      <w:r>
+        <w:rPr>
+          <w:rFonts w:ascii="Courier New" w:eastAsia="Times New Roman" w:hAnsi="Courier New" w:cs="Courier New"/>
+          <w:color w:val="222222"/>
+          <w:sz w:val="20"/>
+          <w:szCs w:val="20"/>
+        </w:rPr>
+        <w:t>groupId</w:t>
+      </w:r>
+      <w:proofErr w:type="spellEnd"/>
+      <w:r>
+        <w:rPr>
+          <w:rFonts w:ascii="Courier New" w:eastAsia="Times New Roman" w:hAnsi="Courier New" w:cs="Courier New"/>
+          <w:color w:val="222222"/>
+          <w:sz w:val="20"/>
+          <w:szCs w:val="20"/>
+        </w:rPr>
+        <w:t>&gt;</w:t>
+      </w:r>
+      <w:proofErr w:type="spellStart"/>
+      <w:proofErr w:type="gramEnd"/>
+      <w:r>
+        <w:rPr>
+          <w:rFonts w:ascii="Courier New" w:eastAsia="Times New Roman" w:hAnsi="Courier New" w:cs="Courier New"/>
+          <w:color w:val="222222"/>
+          <w:sz w:val="20"/>
+          <w:szCs w:val="20"/>
+        </w:rPr>
+        <w:t>org.springframework</w:t>
+      </w:r>
+      <w:proofErr w:type="spellEnd"/>
+      <w:r>
+        <w:rPr>
+          <w:rFonts w:ascii="Courier New" w:eastAsia="Times New Roman" w:hAnsi="Courier New" w:cs="Courier New"/>
+          <w:color w:val="222222"/>
+          <w:sz w:val="20"/>
+          <w:szCs w:val="20"/>
+        </w:rPr>
+        <w:t>&lt;/</w:t>
+      </w:r>
+      <w:proofErr w:type="spellStart"/>
+      <w:r>
+        <w:rPr>
+          <w:rFonts w:ascii="Courier New" w:eastAsia="Times New Roman" w:hAnsi="Courier New" w:cs="Courier New"/>
+          <w:color w:val="222222"/>
+          <w:sz w:val="20"/>
+          <w:szCs w:val="20"/>
+        </w:rPr>
+        <w:t>groupId</w:t>
+      </w:r>
+      <w:proofErr w:type="spellEnd"/>
+      <w:r>
+        <w:rPr>
+          <w:rFonts w:ascii="Courier New" w:eastAsia="Times New Roman" w:hAnsi="Courier New" w:cs="Courier New"/>
+          <w:color w:val="222222"/>
+          <w:sz w:val="20"/>
+          <w:szCs w:val="20"/>
+        </w:rPr>
+        <w:t>&gt;</w:t>
       </w:r>
     </w:p>
     <w:p>
@@ -1728,7 +2586,58 @@
           <w:sz w:val="20"/>
           <w:szCs w:val="20"/>
         </w:rPr>
-        <w:t>    &lt;artifactId&gt;spring-hibernate3&lt;/artifactId&gt;</w:t>
+        <w:t>    &lt;</w:t>
+      </w:r>
+      <w:proofErr w:type="spellStart"/>
+      <w:proofErr w:type="gramStart"/>
+      <w:r>
+        <w:rPr>
+          <w:rFonts w:ascii="Courier New" w:eastAsia="Times New Roman" w:hAnsi="Courier New" w:cs="Courier New"/>
+          <w:color w:val="222222"/>
+          <w:sz w:val="20"/>
+          <w:szCs w:val="20"/>
+        </w:rPr>
+        <w:t>artifactId</w:t>
+      </w:r>
+      <w:proofErr w:type="spellEnd"/>
+      <w:r>
+        <w:rPr>
+          <w:rFonts w:ascii="Courier New" w:eastAsia="Times New Roman" w:hAnsi="Courier New" w:cs="Courier New"/>
+          <w:color w:val="222222"/>
+          <w:sz w:val="20"/>
+          <w:szCs w:val="20"/>
+        </w:rPr>
+        <w:t>&gt;</w:t>
+      </w:r>
+      <w:proofErr w:type="gramEnd"/>
+      <w:r>
+        <w:rPr>
+          <w:rFonts w:ascii="Courier New" w:eastAsia="Times New Roman" w:hAnsi="Courier New" w:cs="Courier New"/>
+          <w:color w:val="222222"/>
+          <w:sz w:val="20"/>
+          <w:szCs w:val="20"/>
+        </w:rPr>
+        <w:t>spring-hibernate3&lt;/</w:t>
+      </w:r>
+      <w:proofErr w:type="spellStart"/>
+      <w:r>
+        <w:rPr>
+          <w:rFonts w:ascii="Courier New" w:eastAsia="Times New Roman" w:hAnsi="Courier New" w:cs="Courier New"/>
+          <w:color w:val="222222"/>
+          <w:sz w:val="20"/>
+          <w:szCs w:val="20"/>
+        </w:rPr>
+        <w:t>artifactId</w:t>
+      </w:r>
+      <w:proofErr w:type="spellEnd"/>
+      <w:r>
+        <w:rPr>
+          <w:rFonts w:ascii="Courier New" w:eastAsia="Times New Roman" w:hAnsi="Courier New" w:cs="Courier New"/>
+          <w:color w:val="222222"/>
+          <w:sz w:val="20"/>
+          <w:szCs w:val="20"/>
+        </w:rPr>
+        <w:t>&gt;</w:t>
       </w:r>
     </w:p>
     <w:p>
@@ -1788,8 +2697,6 @@
         </w:rPr>
         <w:t xml:space="preserve"> </w:t>
       </w:r>
-      <w:bookmarkStart w:id="0" w:name="_GoBack"/>
-      <w:bookmarkEnd w:id="0"/>
     </w:p>
     <w:p/>
     <w:p/>

</xml_diff>